<commit_message>
Added front-end package versions
</commit_message>
<xml_diff>
--- a/IDP/GenC IDP High Level Design Document.docx
+++ b/IDP/GenC IDP High Level Design Document.docx
@@ -3302,6 +3302,55 @@
     <w:p>
       <w:pPr>
         <w:pStyle w:val="Bodytext"/>
+        <w:numPr>
+          <w:ilvl w:val="0"/>
+          <w:numId w:val="16"/>
+        </w:numPr>
+        <w:rPr>
+          <w:i/>
+          <w:iCs/>
+        </w:rPr>
+      </w:pPr>
+      <w:r>
+        <w:rPr>
+          <w:i/>
+          <w:iCs/>
+        </w:rPr>
+        <w:t>Node [version 18.16.0]</w:t>
+      </w:r>
+    </w:p>
+    <w:p>
+      <w:pPr>
+        <w:pStyle w:val="Bodytext"/>
+        <w:numPr>
+          <w:ilvl w:val="0"/>
+          <w:numId w:val="16"/>
+        </w:numPr>
+        <w:rPr>
+          <w:i/>
+          <w:iCs/>
+        </w:rPr>
+      </w:pPr>
+      <w:proofErr w:type="spellStart"/>
+      <w:r>
+        <w:rPr>
+          <w:i/>
+          <w:iCs/>
+        </w:rPr>
+        <w:t>Npm</w:t>
+      </w:r>
+      <w:proofErr w:type="spellEnd"/>
+      <w:r>
+        <w:rPr>
+          <w:i/>
+          <w:iCs/>
+        </w:rPr>
+        <w:t xml:space="preserve"> [version 9.6.6]</w:t>
+      </w:r>
+    </w:p>
+    <w:p>
+      <w:pPr>
+        <w:pStyle w:val="Bodytext"/>
         <w:ind w:left="1800"/>
         <w:rPr>
           <w:i/>
@@ -3318,7 +3367,6 @@
       </w:pPr>
       <w:bookmarkStart w:id="14" w:name="_Toc14171030"/>
       <w:r>
-        <w:lastRenderedPageBreak/>
         <w:t>Risks</w:t>
       </w:r>
       <w:bookmarkEnd w:id="14"/>
@@ -4013,8 +4061,6 @@
         </w:rPr>
         <w:t>.</w:t>
       </w:r>
-      <w:bookmarkStart w:id="19" w:name="_GoBack"/>
-      <w:bookmarkEnd w:id="19"/>
     </w:p>
     <w:p>
       <w:pPr>
@@ -4026,11 +4072,11 @@
           <w:rFonts w:ascii="Times New Roman" w:hAnsi="Times New Roman"/>
         </w:rPr>
       </w:pPr>
-      <w:bookmarkStart w:id="20" w:name="_Toc14171034"/>
+      <w:bookmarkStart w:id="19" w:name="_Toc14171034"/>
       <w:r>
         <w:t>Component inventory</w:t>
       </w:r>
-      <w:bookmarkEnd w:id="20"/>
+      <w:bookmarkEnd w:id="19"/>
       <w:r>
         <w:rPr>
           <w:rFonts w:ascii="Times New Roman" w:hAnsi="Times New Roman"/>
@@ -4801,6 +4847,266 @@
           </w:p>
         </w:tc>
       </w:tr>
+      <w:tr>
+        <w:tc>
+          <w:tcPr>
+            <w:cnfStyle w:val="001000000000" w:firstRow="0" w:lastRow="0" w:firstColumn="1" w:lastColumn="0" w:oddVBand="0" w:evenVBand="0" w:oddHBand="0" w:evenHBand="0" w:firstRowFirstColumn="0" w:firstRowLastColumn="0" w:lastRowFirstColumn="0" w:lastRowLastColumn="0"/>
+            <w:tcW w:w="1696" w:type="dxa"/>
+          </w:tcPr>
+          <w:p>
+            <w:pPr>
+              <w:pStyle w:val="Bodytext"/>
+              <w:ind w:left="0"/>
+              <w:rPr>
+                <w:rFonts w:cs="Arial"/>
+                <w:b w:val="0"/>
+                <w:iCs/>
+              </w:rPr>
+            </w:pPr>
+            <w:r>
+              <w:rPr>
+                <w:rFonts w:cs="Arial"/>
+                <w:b w:val="0"/>
+                <w:iCs/>
+              </w:rPr>
+              <w:t>React</w:t>
+            </w:r>
+          </w:p>
+        </w:tc>
+        <w:tc>
+          <w:tcPr>
+            <w:tcW w:w="7323" w:type="dxa"/>
+          </w:tcPr>
+          <w:p>
+            <w:pPr>
+              <w:pStyle w:val="Bodytext"/>
+              <w:ind w:left="0"/>
+              <w:cnfStyle w:val="000000000000" w:firstRow="0" w:lastRow="0" w:firstColumn="0" w:lastColumn="0" w:oddVBand="0" w:evenVBand="0" w:oddHBand="0" w:evenHBand="0" w:firstRowFirstColumn="0" w:firstRowLastColumn="0" w:lastRowFirstColumn="0" w:lastRowLastColumn="0"/>
+              <w:rPr>
+                <w:iCs/>
+              </w:rPr>
+            </w:pPr>
+            <w:r>
+              <w:rPr>
+                <w:iCs/>
+              </w:rPr>
+              <w:t>ReactJS 18.2.0 is used for front-end</w:t>
+            </w:r>
+          </w:p>
+        </w:tc>
+      </w:tr>
+      <w:tr>
+        <w:tc>
+          <w:tcPr>
+            <w:cnfStyle w:val="001000000000" w:firstRow="0" w:lastRow="0" w:firstColumn="1" w:lastColumn="0" w:oddVBand="0" w:evenVBand="0" w:oddHBand="0" w:evenHBand="0" w:firstRowFirstColumn="0" w:firstRowLastColumn="0" w:lastRowFirstColumn="0" w:lastRowLastColumn="0"/>
+            <w:tcW w:w="1696" w:type="dxa"/>
+          </w:tcPr>
+          <w:p>
+            <w:pPr>
+              <w:pStyle w:val="Bodytext"/>
+              <w:ind w:left="0"/>
+              <w:rPr>
+                <w:rFonts w:cs="Arial"/>
+                <w:b w:val="0"/>
+                <w:iCs/>
+              </w:rPr>
+            </w:pPr>
+            <w:r>
+              <w:rPr>
+                <w:rFonts w:cs="Arial"/>
+                <w:b w:val="0"/>
+                <w:iCs/>
+              </w:rPr>
+              <w:t>React Router</w:t>
+            </w:r>
+          </w:p>
+        </w:tc>
+        <w:tc>
+          <w:tcPr>
+            <w:tcW w:w="7323" w:type="dxa"/>
+          </w:tcPr>
+          <w:p>
+            <w:pPr>
+              <w:pStyle w:val="Bodytext"/>
+              <w:ind w:left="0"/>
+              <w:cnfStyle w:val="000000000000" w:firstRow="0" w:lastRow="0" w:firstColumn="0" w:lastColumn="0" w:oddVBand="0" w:evenVBand="0" w:oddHBand="0" w:evenHBand="0" w:firstRowFirstColumn="0" w:firstRowLastColumn="0" w:lastRowFirstColumn="0" w:lastRowLastColumn="0"/>
+              <w:rPr>
+                <w:iCs/>
+              </w:rPr>
+            </w:pPr>
+            <w:r>
+              <w:rPr>
+                <w:iCs/>
+              </w:rPr>
+              <w:t>React Router Dom v6.11.2 is used to provide routing capability to React app</w:t>
+            </w:r>
+          </w:p>
+        </w:tc>
+      </w:tr>
+      <w:tr>
+        <w:tc>
+          <w:tcPr>
+            <w:cnfStyle w:val="001000000000" w:firstRow="0" w:lastRow="0" w:firstColumn="1" w:lastColumn="0" w:oddVBand="0" w:evenVBand="0" w:oddHBand="0" w:evenHBand="0" w:firstRowFirstColumn="0" w:firstRowLastColumn="0" w:lastRowFirstColumn="0" w:lastRowLastColumn="0"/>
+            <w:tcW w:w="1696" w:type="dxa"/>
+          </w:tcPr>
+          <w:p>
+            <w:pPr>
+              <w:pStyle w:val="Bodytext"/>
+              <w:ind w:left="0"/>
+              <w:rPr>
+                <w:rFonts w:cs="Arial"/>
+                <w:b w:val="0"/>
+                <w:iCs/>
+              </w:rPr>
+            </w:pPr>
+            <w:proofErr w:type="spellStart"/>
+            <w:r>
+              <w:rPr>
+                <w:rFonts w:cs="Arial"/>
+                <w:b w:val="0"/>
+                <w:iCs/>
+              </w:rPr>
+              <w:t>Reactstrap</w:t>
+            </w:r>
+            <w:proofErr w:type="spellEnd"/>
+          </w:p>
+        </w:tc>
+        <w:tc>
+          <w:tcPr>
+            <w:tcW w:w="7323" w:type="dxa"/>
+          </w:tcPr>
+          <w:p>
+            <w:pPr>
+              <w:pStyle w:val="Bodytext"/>
+              <w:ind w:left="0"/>
+              <w:cnfStyle w:val="000000000000" w:firstRow="0" w:lastRow="0" w:firstColumn="0" w:lastColumn="0" w:oddVBand="0" w:evenVBand="0" w:oddHBand="0" w:evenHBand="0" w:firstRowFirstColumn="0" w:firstRowLastColumn="0" w:lastRowFirstColumn="0" w:lastRowLastColumn="0"/>
+              <w:rPr>
+                <w:iCs/>
+              </w:rPr>
+            </w:pPr>
+            <w:r>
+              <w:rPr>
+                <w:iCs/>
+              </w:rPr>
+              <w:t>For using Bootstrap in React</w:t>
+            </w:r>
+          </w:p>
+        </w:tc>
+      </w:tr>
+      <w:tr>
+        <w:tc>
+          <w:tcPr>
+            <w:cnfStyle w:val="001000000000" w:firstRow="0" w:lastRow="0" w:firstColumn="1" w:lastColumn="0" w:oddVBand="0" w:evenVBand="0" w:oddHBand="0" w:evenHBand="0" w:firstRowFirstColumn="0" w:firstRowLastColumn="0" w:lastRowFirstColumn="0" w:lastRowLastColumn="0"/>
+            <w:tcW w:w="1696" w:type="dxa"/>
+          </w:tcPr>
+          <w:p>
+            <w:pPr>
+              <w:pStyle w:val="Bodytext"/>
+              <w:ind w:left="0"/>
+              <w:rPr>
+                <w:rFonts w:cs="Arial"/>
+                <w:b w:val="0"/>
+                <w:iCs/>
+              </w:rPr>
+            </w:pPr>
+            <w:r>
+              <w:rPr>
+                <w:rFonts w:cs="Arial"/>
+                <w:b w:val="0"/>
+                <w:iCs/>
+              </w:rPr>
+              <w:t>React-icons</w:t>
+            </w:r>
+          </w:p>
+        </w:tc>
+        <w:tc>
+          <w:tcPr>
+            <w:tcW w:w="7323" w:type="dxa"/>
+          </w:tcPr>
+          <w:p>
+            <w:pPr>
+              <w:pStyle w:val="Bodytext"/>
+              <w:ind w:left="0"/>
+              <w:cnfStyle w:val="000000000000" w:firstRow="0" w:lastRow="0" w:firstColumn="0" w:lastColumn="0" w:oddVBand="0" w:evenVBand="0" w:oddHBand="0" w:evenHBand="0" w:firstRowFirstColumn="0" w:firstRowLastColumn="0" w:lastRowFirstColumn="0" w:lastRowLastColumn="0"/>
+              <w:rPr>
+                <w:iCs/>
+              </w:rPr>
+            </w:pPr>
+            <w:r>
+              <w:rPr>
+                <w:iCs/>
+              </w:rPr>
+              <w:t>Used to get icons for rendering in React components</w:t>
+            </w:r>
+          </w:p>
+        </w:tc>
+      </w:tr>
+      <w:tr>
+        <w:tc>
+          <w:tcPr>
+            <w:cnfStyle w:val="001000000000" w:firstRow="0" w:lastRow="0" w:firstColumn="1" w:lastColumn="0" w:oddVBand="0" w:evenVBand="0" w:oddHBand="0" w:evenHBand="0" w:firstRowFirstColumn="0" w:firstRowLastColumn="0" w:lastRowFirstColumn="0" w:lastRowLastColumn="0"/>
+            <w:tcW w:w="1696" w:type="dxa"/>
+          </w:tcPr>
+          <w:p>
+            <w:pPr>
+              <w:pStyle w:val="Bodytext"/>
+              <w:ind w:left="0"/>
+              <w:rPr>
+                <w:rFonts w:cs="Arial"/>
+                <w:b w:val="0"/>
+                <w:iCs/>
+              </w:rPr>
+            </w:pPr>
+            <w:proofErr w:type="spellStart"/>
+            <w:r>
+              <w:rPr>
+                <w:rFonts w:cs="Arial"/>
+                <w:b w:val="0"/>
+                <w:iCs/>
+              </w:rPr>
+              <w:t>Axios</w:t>
+            </w:r>
+            <w:proofErr w:type="spellEnd"/>
+          </w:p>
+        </w:tc>
+        <w:tc>
+          <w:tcPr>
+            <w:tcW w:w="7323" w:type="dxa"/>
+          </w:tcPr>
+          <w:p>
+            <w:pPr>
+              <w:pStyle w:val="Bodytext"/>
+              <w:ind w:left="0"/>
+              <w:cnfStyle w:val="000000000000" w:firstRow="0" w:lastRow="0" w:firstColumn="0" w:lastColumn="0" w:oddVBand="0" w:evenVBand="0" w:oddHBand="0" w:evenHBand="0" w:firstRowFirstColumn="0" w:firstRowLastColumn="0" w:lastRowFirstColumn="0" w:lastRowLastColumn="0"/>
+              <w:rPr>
+                <w:iCs/>
+              </w:rPr>
+            </w:pPr>
+            <w:r>
+              <w:rPr>
+                <w:iCs/>
+              </w:rPr>
+              <w:t xml:space="preserve">Package used to perform </w:t>
+            </w:r>
+            <w:proofErr w:type="spellStart"/>
+            <w:r>
+              <w:rPr>
+                <w:iCs/>
+              </w:rPr>
+              <w:t>perform</w:t>
+            </w:r>
+            <w:proofErr w:type="spellEnd"/>
+            <w:r>
+              <w:rPr>
+                <w:iCs/>
+              </w:rPr>
+              <w:t xml:space="preserve"> Controller API calls from front-end</w:t>
+            </w:r>
+            <w:bookmarkStart w:id="20" w:name="_GoBack"/>
+            <w:bookmarkEnd w:id="20"/>
+          </w:p>
+        </w:tc>
+      </w:tr>
     </w:tbl>
     <w:p>
       <w:pPr>
@@ -4825,6 +5131,7 @@
         <w:rPr>
           <w:color w:val="19066A"/>
         </w:rPr>
+        <w:lastRenderedPageBreak/>
         <w:t>Database Design</w:t>
       </w:r>
       <w:bookmarkEnd w:id="21"/>
@@ -4919,7 +5226,6 @@
       <w:bookmarkStart w:id="30" w:name="_Toc14171037"/>
       <w:bookmarkEnd w:id="28"/>
       <w:r>
-        <w:lastRenderedPageBreak/>
         <w:t>Tables Structure</w:t>
       </w:r>
       <w:bookmarkEnd w:id="29"/>
@@ -5637,6 +5943,7 @@
                 <w:rFonts w:ascii="Arial Unicode MS" w:eastAsia="Arial Unicode MS" w:hAnsi="Arial Unicode MS" w:cs="Arial Unicode MS"/>
                 <w:noProof/>
               </w:rPr>
+              <w:lastRenderedPageBreak/>
               <w:t>income_date</w:t>
             </w:r>
           </w:p>
@@ -6588,7 +6895,6 @@
                 <w:rFonts w:ascii="Arial Unicode MS" w:eastAsia="Arial Unicode MS" w:hAnsi="Arial Unicode MS" w:cs="Arial Unicode MS"/>
                 <w:noProof/>
               </w:rPr>
-              <w:lastRenderedPageBreak/>
               <w:t>expenditure_tag</w:t>
             </w:r>
           </w:p>
@@ -6809,6 +7115,7 @@
       </w:pPr>
       <w:bookmarkStart w:id="34" w:name="_Toc14171040"/>
       <w:r>
+        <w:lastRenderedPageBreak/>
         <w:t>Other</w:t>
       </w:r>
       <w:bookmarkEnd w:id="34"/>
@@ -11636,10 +11943,6 @@
 </file>
 
 <file path=customXml/item1.xml><?xml version="1.0" encoding="utf-8"?>
-<LongProperties xmlns="http://schemas.microsoft.com/office/2006/metadata/longProperties"/>
-</file>
-
-<file path=customXml/item2.xml><?xml version="1.0" encoding="utf-8"?>
 <p:properties xmlns:p="http://schemas.microsoft.com/office/2006/metadata/properties" xmlns:xsi="http://www.w3.org/2001/XMLSchema-instance" xmlns:pc="http://schemas.microsoft.com/office/infopath/2007/PartnerControls">
   <documentManagement>
     <lcf76f155ced4ddcb4097134ff3c332f xmlns="eac52b12-2228-488c-9d59-8a93d308b64e">
@@ -11657,16 +11960,11 @@
 </p:properties>
 </file>
 
-<file path=customXml/item3.xml><?xml version="1.0" encoding="utf-8"?>
-<?mso-contentType ?>
-<FormTemplates xmlns="http://schemas.microsoft.com/sharepoint/v3/contenttype/forms">
-  <Display>DocumentLibraryForm</Display>
-  <Edit>DocumentLibraryForm</Edit>
-  <New>DocumentLibraryForm</New>
-</FormTemplates>
+<file path=customXml/item2.xml><?xml version="1.0" encoding="utf-8"?>
+<LongProperties xmlns="http://schemas.microsoft.com/office/2006/metadata/longProperties"/>
 </file>
 
-<file path=customXml/item4.xml><?xml version="1.0" encoding="utf-8"?>
+<file path=customXml/item3.xml><?xml version="1.0" encoding="utf-8"?>
 <ct:contentTypeSchema xmlns:ct="http://schemas.microsoft.com/office/2006/metadata/contentType" xmlns:ma="http://schemas.microsoft.com/office/2006/metadata/properties/metaAttributes" ct:_="" ma:_="" ma:contentTypeName="Document" ma:contentTypeID="0x0101007A9C735C9F3CD54A948D0AD38DF112BF" ma:contentTypeVersion="16" ma:contentTypeDescription="Create a new document." ma:contentTypeScope="" ma:versionID="d4ed022c10c60e9d9c27ee5a95c8ce3b">
   <xsd:schema xmlns:xsd="http://www.w3.org/2001/XMLSchema" xmlns:xs="http://www.w3.org/2001/XMLSchema" xmlns:p="http://schemas.microsoft.com/office/2006/metadata/properties" xmlns:ns2="eac52b12-2228-488c-9d59-8a93d308b64e" xmlns:ns3="951c5514-b77c-4532-82d5-a05f2f7d58e2" xmlns:ns4="3c35e321-f73a-4dae-ae38-a0459de24735" targetNamespace="http://schemas.microsoft.com/office/2006/metadata/properties" ma:root="true" ma:fieldsID="c8774e4bcccb30488bd145616ae26a30" ns2:_="" ns3:_="" ns4:_="">
     <xsd:import namespace="eac52b12-2228-488c-9d59-8a93d308b64e"/>
@@ -11914,19 +12212,20 @@
 </ct:contentTypeSchema>
 </file>
 
+<file path=customXml/item4.xml><?xml version="1.0" encoding="utf-8"?>
+<?mso-contentType ?>
+<FormTemplates xmlns="http://schemas.microsoft.com/sharepoint/v3/contenttype/forms">
+  <Display>DocumentLibraryForm</Display>
+  <Edit>DocumentLibraryForm</Edit>
+  <New>DocumentLibraryForm</New>
+</FormTemplates>
+</file>
+
 <file path=customXml/item5.xml><?xml version="1.0" encoding="utf-8"?>
 <b:Sources xmlns:b="http://schemas.openxmlformats.org/officeDocument/2006/bibliography" xmlns="http://schemas.openxmlformats.org/officeDocument/2006/bibliography" SelectedStyle="\APA.XSL" StyleName="APA"/>
 </file>
 
 <file path=customXml/itemProps1.xml><?xml version="1.0" encoding="utf-8"?>
-<ds:datastoreItem xmlns:ds="http://schemas.openxmlformats.org/officeDocument/2006/customXml" ds:itemID="{0D2F97C9-6407-4D5D-9A89-FBCCA166F1A0}">
-  <ds:schemaRefs>
-    <ds:schemaRef ds:uri="http://schemas.microsoft.com/office/2006/metadata/longProperties"/>
-  </ds:schemaRefs>
-</ds:datastoreItem>
-</file>
-
-<file path=customXml/itemProps2.xml><?xml version="1.0" encoding="utf-8"?>
 <ds:datastoreItem xmlns:ds="http://schemas.openxmlformats.org/officeDocument/2006/customXml" ds:itemID="{DD9D18B9-DAC7-4131-8762-922113C04231}">
   <ds:schemaRefs>
     <ds:schemaRef ds:uri="http://schemas.microsoft.com/office/2006/metadata/properties"/>
@@ -11938,15 +12237,15 @@
 </ds:datastoreItem>
 </file>
 
-<file path=customXml/itemProps3.xml><?xml version="1.0" encoding="utf-8"?>
-<ds:datastoreItem xmlns:ds="http://schemas.openxmlformats.org/officeDocument/2006/customXml" ds:itemID="{E1636441-7BCE-4B84-BD67-E56647CBB02A}">
+<file path=customXml/itemProps2.xml><?xml version="1.0" encoding="utf-8"?>
+<ds:datastoreItem xmlns:ds="http://schemas.openxmlformats.org/officeDocument/2006/customXml" ds:itemID="{0D2F97C9-6407-4D5D-9A89-FBCCA166F1A0}">
   <ds:schemaRefs>
-    <ds:schemaRef ds:uri="http://schemas.microsoft.com/sharepoint/v3/contenttype/forms"/>
+    <ds:schemaRef ds:uri="http://schemas.microsoft.com/office/2006/metadata/longProperties"/>
   </ds:schemaRefs>
 </ds:datastoreItem>
 </file>
 
-<file path=customXml/itemProps4.xml><?xml version="1.0" encoding="utf-8"?>
+<file path=customXml/itemProps3.xml><?xml version="1.0" encoding="utf-8"?>
 <ds:datastoreItem xmlns:ds="http://schemas.openxmlformats.org/officeDocument/2006/customXml" ds:itemID="{2ACADF8B-B757-4516-A6D0-F5A7E8B44262}">
   <ds:schemaRefs>
     <ds:schemaRef ds:uri="http://schemas.microsoft.com/office/2006/metadata/contentType"/>
@@ -11966,8 +12265,16 @@
 </ds:datastoreItem>
 </file>
 
+<file path=customXml/itemProps4.xml><?xml version="1.0" encoding="utf-8"?>
+<ds:datastoreItem xmlns:ds="http://schemas.openxmlformats.org/officeDocument/2006/customXml" ds:itemID="{E1636441-7BCE-4B84-BD67-E56647CBB02A}">
+  <ds:schemaRefs>
+    <ds:schemaRef ds:uri="http://schemas.microsoft.com/sharepoint/v3/contenttype/forms"/>
+  </ds:schemaRefs>
+</ds:datastoreItem>
+</file>
+
 <file path=customXml/itemProps5.xml><?xml version="1.0" encoding="utf-8"?>
-<ds:datastoreItem xmlns:ds="http://schemas.openxmlformats.org/officeDocument/2006/customXml" ds:itemID="{AE40E2FF-2D6A-4A78-A7B4-6B826DDFEC3D}">
+<ds:datastoreItem xmlns:ds="http://schemas.openxmlformats.org/officeDocument/2006/customXml" ds:itemID="{4CE4F150-02B8-4519-9BB4-20EE2CE85E2E}">
   <ds:schemaRefs>
     <ds:schemaRef ds:uri="http://schemas.openxmlformats.org/officeDocument/2006/bibliography"/>
   </ds:schemaRefs>

</xml_diff>